<commit_message>
update csci-115 project report
</commit_message>
<xml_diff>
--- a/CSCI-115(data structure and algorithm)/final_project/report(final).docx
+++ b/CSCI-115(data structure and algorithm)/final_project/report(final).docx
@@ -14141,25 +14141,7 @@
             <w:sz w:val="28"/>
             <w:szCs w:val="28"/>
           </w:rPr>
-          <w:t>(Jump</w:t>
-        </w:r>
-        <w:r>
-          <w:rPr>
-            <w:rStyle w:val="Hyperlink"/>
-            <w:rFonts w:ascii="Times New Roman" w:hAnsi="Times New Roman" w:cs="Times New Roman"/>
-            <w:sz w:val="28"/>
-            <w:szCs w:val="28"/>
-          </w:rPr>
-          <w:t xml:space="preserve"> </w:t>
-        </w:r>
-        <w:r>
-          <w:rPr>
-            <w:rStyle w:val="Hyperlink"/>
-            <w:rFonts w:ascii="Times New Roman" w:hAnsi="Times New Roman" w:cs="Times New Roman"/>
-            <w:sz w:val="28"/>
-            <w:szCs w:val="28"/>
-          </w:rPr>
-          <w:t>back to experimental data)</w:t>
+          <w:t>(Jump back to experimental data)</w:t>
         </w:r>
       </w:hyperlink>
     </w:p>
@@ -18889,6 +18871,9 @@
       </w:r>
       <m:oMath>
         <m:r>
+          <m:rPr>
+            <m:sty m:val="bi"/>
+          </m:rPr>
           <w:rPr>
             <w:rFonts w:ascii="Cambria Math" w:hAnsi="Cambria Math" w:cs="Times New Roman"/>
             <w:sz w:val="24"/>
@@ -18929,6 +18914,9 @@
       </w:r>
       <m:oMath>
         <m:r>
+          <m:rPr>
+            <m:sty m:val="bi"/>
+          </m:rPr>
           <w:rPr>
             <w:rFonts w:ascii="Cambria Math" w:hAnsi="Cambria Math" w:cs="Times New Roman"/>
             <w:sz w:val="24"/>
@@ -19096,15 +19084,7 @@
               <w:sz w:val="24"/>
               <w:szCs w:val="24"/>
             </w:rPr>
-            <m:t>(</m:t>
-          </m:r>
-          <m:r>
-            <w:rPr>
-              <w:rFonts w:ascii="Cambria Math" w:hAnsi="Cambria Math" w:cs="Times New Roman"/>
-              <w:sz w:val="24"/>
-              <w:szCs w:val="24"/>
-            </w:rPr>
-            <m:t>minimum+n)-minimum</m:t>
+            <m:t>(minimum+n)-minimum</m:t>
           </m:r>
         </m:oMath>
       </m:oMathPara>
@@ -19196,6 +19176,9 @@
       </w:r>
       <m:oMath>
         <m:r>
+          <m:rPr>
+            <m:sty m:val="bi"/>
+          </m:rPr>
           <w:rPr>
             <w:rFonts w:ascii="Cambria Math" w:hAnsi="Cambria Math" w:cs="Times New Roman"/>
             <w:sz w:val="24"/>
@@ -19268,6 +19251,9 @@
       </w:r>
       <m:oMath>
         <m:r>
+          <m:rPr>
+            <m:sty m:val="bi"/>
+          </m:rPr>
           <w:rPr>
             <w:rFonts w:ascii="Cambria Math" w:hAnsi="Cambria Math" w:cs="Times New Roman"/>
             <w:sz w:val="24"/>
@@ -21416,29 +21402,7 @@
             <w:sz w:val="24"/>
             <w:szCs w:val="24"/>
           </w:rPr>
-          <w:t>Fig</w:t>
-        </w:r>
-        <w:r>
-          <w:rPr>
-            <w:rStyle w:val="Hyperlink"/>
-            <w:rFonts w:ascii="Times New Roman" w:hAnsi="Times New Roman" w:cs="Times New Roman"/>
-            <w:b w:val="0"/>
-            <w:bCs w:val="0"/>
-            <w:sz w:val="24"/>
-            <w:szCs w:val="24"/>
-          </w:rPr>
-          <w:t>.</w:t>
-        </w:r>
-        <w:r>
-          <w:rPr>
-            <w:rStyle w:val="Hyperlink"/>
-            <w:rFonts w:ascii="Times New Roman" w:hAnsi="Times New Roman" w:cs="Times New Roman"/>
-            <w:b w:val="0"/>
-            <w:bCs w:val="0"/>
-            <w:sz w:val="24"/>
-            <w:szCs w:val="24"/>
-          </w:rPr>
-          <w:t>8</w:t>
+          <w:t>Fig.8</w:t>
         </w:r>
       </w:hyperlink>
       <w:r>
@@ -21753,18 +21717,7 @@
             <w:sz w:val="24"/>
             <w:szCs w:val="24"/>
           </w:rPr>
-          <m:t>A[x-</m:t>
-        </m:r>
-        <m:r>
-          <m:rPr>
-            <m:sty m:val="bi"/>
-          </m:rPr>
-          <w:rPr>
-            <w:rFonts w:ascii="Cambria Math" w:hAnsi="Cambria Math" w:cs="Times New Roman"/>
-            <w:sz w:val="24"/>
-            <w:szCs w:val="24"/>
-          </w:rPr>
-          <m:t>S</m:t>
+          <m:t>A[x-S</m:t>
         </m:r>
         <m:d>
           <m:dPr>
@@ -21802,18 +21755,7 @@
             <w:sz w:val="24"/>
             <w:szCs w:val="24"/>
           </w:rPr>
-          <m:t>- min</m:t>
-        </m:r>
-        <m:r>
-          <m:rPr>
-            <m:sty m:val="bi"/>
-          </m:rPr>
-          <w:rPr>
-            <w:rFonts w:ascii="Cambria Math" w:hAnsi="Cambria Math" w:cs="Times New Roman"/>
-            <w:sz w:val="24"/>
-            <w:szCs w:val="24"/>
-          </w:rPr>
-          <m:t>]</m:t>
+          <m:t>- min]</m:t>
         </m:r>
       </m:oMath>
       <w:r>
@@ -22086,18 +22028,7 @@
             <w:sz w:val="24"/>
             <w:szCs w:val="24"/>
           </w:rPr>
-          <m:t>A[x-</m:t>
-        </m:r>
-        <m:r>
-          <m:rPr>
-            <m:sty m:val="bi"/>
-          </m:rPr>
-          <w:rPr>
-            <w:rFonts w:ascii="Cambria Math" w:hAnsi="Cambria Math" w:cs="Times New Roman"/>
-            <w:sz w:val="24"/>
-            <w:szCs w:val="24"/>
-          </w:rPr>
-          <m:t>S</m:t>
+          <m:t>A[x-S</m:t>
         </m:r>
         <m:d>
           <m:dPr>
@@ -22135,18 +22066,7 @@
             <w:sz w:val="24"/>
             <w:szCs w:val="24"/>
           </w:rPr>
-          <m:t>-min</m:t>
-        </m:r>
-        <m:r>
-          <m:rPr>
-            <m:sty m:val="bi"/>
-          </m:rPr>
-          <w:rPr>
-            <w:rFonts w:ascii="Cambria Math" w:hAnsi="Cambria Math" w:cs="Times New Roman"/>
-            <w:sz w:val="24"/>
-            <w:szCs w:val="24"/>
-          </w:rPr>
-          <m:t>]</m:t>
+          <m:t>-min]</m:t>
         </m:r>
       </m:oMath>
       <w:r>
@@ -26399,7 +26319,7 @@
         <w:tabs>
           <w:tab w:val="left" w:pos="575"/>
         </w:tabs>
-        <w:ind w:left="119" w:firstLine="0"/>
+        <w:ind w:left="0" w:firstLine="0"/>
         <w:rPr>
           <w:rFonts w:ascii="Times New Roman" w:hAnsi="Times New Roman" w:cs="Times New Roman"/>
           <w:sz w:val="24"/>
@@ -26413,7 +26333,7 @@
         <w:tabs>
           <w:tab w:val="left" w:pos="575"/>
         </w:tabs>
-        <w:ind w:left="119" w:firstLine="0"/>
+        <w:ind w:left="0" w:firstLine="0"/>
         <w:rPr>
           <w:rFonts w:ascii="Times New Roman" w:hAnsi="Times New Roman" w:cs="Times New Roman"/>
           <w:sz w:val="24"/>
@@ -26427,7 +26347,7 @@
         <w:tabs>
           <w:tab w:val="left" w:pos="575"/>
         </w:tabs>
-        <w:ind w:left="119" w:firstLine="0"/>
+        <w:ind w:left="0" w:firstLine="0"/>
         <w:rPr>
           <w:rFonts w:ascii="Times New Roman" w:hAnsi="Times New Roman" w:cs="Times New Roman"/>
           <w:sz w:val="24"/>
@@ -33897,17 +33817,7 @@
           <w:sz w:val="24"/>
           <w:szCs w:val="24"/>
         </w:rPr>
-        <w:t>The</w:t>
-      </w:r>
-      <w:r>
-        <w:rPr>
-          <w:rFonts w:ascii="Times New Roman" w:hAnsi="Times New Roman" w:cs="Times New Roman"/>
-          <w:bCs/>
-          <w:spacing w:val="26"/>
-          <w:sz w:val="24"/>
-          <w:szCs w:val="24"/>
-        </w:rPr>
-        <w:t xml:space="preserve"> remaining integers are then processed in pairs, </w:t>
+        <w:t xml:space="preserve">The remaining integers are then processed in pairs, </w:t>
       </w:r>
       <w:r>
         <w:rPr>
@@ -34245,16 +34155,7 @@
             <w:sz w:val="24"/>
             <w:szCs w:val="24"/>
           </w:rPr>
-          <m:t>3*</m:t>
-        </m:r>
-        <m:r>
-          <w:rPr>
-            <w:rFonts w:ascii="Cambria Math" w:hAnsi="Cambria Math" w:cs="Times New Roman"/>
-            <w:spacing w:val="26"/>
-            <w:sz w:val="24"/>
-            <w:szCs w:val="24"/>
-          </w:rPr>
-          <m:t>(n-2)/2</m:t>
+          <m:t>3*(n-2)/2</m:t>
         </m:r>
       </m:oMath>
     </w:p>
@@ -34322,17 +34223,7 @@
           <w:sz w:val="24"/>
           <w:szCs w:val="24"/>
         </w:rPr>
-        <w:t>.</w:t>
-      </w:r>
-      <w:r>
-        <w:rPr>
-          <w:rFonts w:ascii="Times New Roman" w:hAnsi="Times New Roman" w:cs="Times New Roman"/>
-          <w:bCs/>
-          <w:spacing w:val="26"/>
-          <w:sz w:val="24"/>
-          <w:szCs w:val="24"/>
-        </w:rPr>
-        <w:t xml:space="preserve"> </w:t>
+        <w:t xml:space="preserve">. </w:t>
       </w:r>
       <w:r>
         <w:rPr>
@@ -34363,17 +34254,7 @@
           <w:sz w:val="24"/>
           <w:szCs w:val="24"/>
         </w:rPr>
-        <w:t>.</w:t>
-      </w:r>
-      <w:r>
-        <w:rPr>
-          <w:rFonts w:ascii="Times New Roman" w:hAnsi="Times New Roman" w:cs="Times New Roman"/>
-          <w:bCs/>
-          <w:spacing w:val="26"/>
-          <w:sz w:val="24"/>
-          <w:szCs w:val="24"/>
-        </w:rPr>
-        <w:t xml:space="preserve"> The second part is to find whether in set S exi</w:t>
+        <w:t>. The second part is to find whether in set S exi</w:t>
       </w:r>
       <w:r>
         <w:rPr>
@@ -34403,16 +34284,7 @@
             <w:sz w:val="24"/>
             <w:szCs w:val="24"/>
           </w:rPr>
-          <m:t>Θ</m:t>
-        </m:r>
-        <m:r>
-          <w:rPr>
-            <w:rFonts w:ascii="Cambria Math" w:hAnsi="Cambria Math" w:cs="Times New Roman"/>
-            <w:spacing w:val="26"/>
-            <w:sz w:val="24"/>
-            <w:szCs w:val="24"/>
-          </w:rPr>
-          <m:t>(1)</m:t>
+          <m:t>Θ(1)</m:t>
         </m:r>
       </m:oMath>
       <w:r>
@@ -34468,16 +34340,7 @@
             <w:sz w:val="24"/>
             <w:szCs w:val="24"/>
           </w:rPr>
-          <m:t>Θ</m:t>
-        </m:r>
-        <m:r>
-          <w:rPr>
-            <w:rFonts w:ascii="Cambria Math" w:hAnsi="Cambria Math" w:cs="Times New Roman"/>
-            <w:spacing w:val="26"/>
-            <w:sz w:val="24"/>
-            <w:szCs w:val="24"/>
-          </w:rPr>
-          <m:t>(n)</m:t>
+          <m:t>Θ(n)</m:t>
         </m:r>
       </m:oMath>
       <w:r>
@@ -34880,8 +34743,11 @@
         <w:pStyle w:val="BodyText"/>
         <w:spacing w:before="87" w:line="230" w:lineRule="exact"/>
         <w:ind w:left="119" w:right="38"/>
-        <w:rPr>
-          <w:rFonts w:ascii="Times New Roman" w:hAnsi="Times New Roman" w:cs="Times New Roman"/>
+        <w:jc w:val="left"/>
+        <w:rPr>
+          <w:rFonts w:ascii="Times New Roman" w:hAnsi="Times New Roman" w:cs="Times New Roman"/>
+          <w:bCs/>
+          <w:spacing w:val="26"/>
           <w:sz w:val="24"/>
           <w:szCs w:val="24"/>
         </w:rPr>
@@ -34898,6 +34764,138 @@
           <w:szCs w:val="24"/>
         </w:rPr>
       </w:pPr>
+    </w:p>
+    <w:p>
+      <w:pPr>
+        <w:pStyle w:val="BodyText"/>
+        <w:spacing w:before="87" w:line="230" w:lineRule="exact"/>
+        <w:ind w:left="119" w:right="38"/>
+        <w:rPr>
+          <w:rFonts w:ascii="Times New Roman" w:hAnsi="Times New Roman" w:cs="Times New Roman"/>
+          <w:sz w:val="24"/>
+          <w:szCs w:val="24"/>
+        </w:rPr>
+      </w:pPr>
+      <w:r>
+        <w:rPr>
+          <w:rFonts w:ascii="Times New Roman" w:eastAsia="SimSun" w:hAnsi="Times New Roman" w:cs="Times New Roman"/>
+          <w:sz w:val="24"/>
+          <w:szCs w:val="24"/>
+          <w:lang w:eastAsia="zh-CN"/>
+        </w:rPr>
+        <w:lastRenderedPageBreak/>
+        <w:t>(</w:t>
+      </w:r>
+      <w:r>
+        <w:rPr>
+          <w:rFonts w:ascii="Times New Roman" w:eastAsia="SimSun" w:hAnsi="Times New Roman" w:cs="Times New Roman"/>
+          <w:b/>
+          <w:bCs/>
+          <w:sz w:val="24"/>
+          <w:szCs w:val="24"/>
+          <w:lang w:eastAsia="zh-CN"/>
+        </w:rPr>
+        <w:t>Note:</w:t>
+      </w:r>
+      <w:r>
+        <w:rPr>
+          <w:rFonts w:ascii="Times New Roman" w:eastAsia="SimSun" w:hAnsi="Times New Roman" w:cs="Times New Roman"/>
+          <w:sz w:val="24"/>
+          <w:szCs w:val="24"/>
+          <w:lang w:eastAsia="zh-CN"/>
+        </w:rPr>
+        <w:t xml:space="preserve"> </w:t>
+      </w:r>
+      <w:r>
+        <w:rPr>
+          <w:rFonts w:ascii="Times New Roman" w:eastAsia="SimSun" w:hAnsi="Times New Roman" w:cs="Times New Roman"/>
+          <w:sz w:val="24"/>
+          <w:szCs w:val="24"/>
+          <w:lang w:eastAsia="zh-CN"/>
+        </w:rPr>
+        <w:t xml:space="preserve">The pseudo code here is a little different from what I </w:t>
+      </w:r>
+      <w:r>
+        <w:rPr>
+          <w:rFonts w:ascii="Times New Roman" w:eastAsia="SimSun" w:hAnsi="Times New Roman" w:cs="Times New Roman"/>
+          <w:sz w:val="24"/>
+          <w:szCs w:val="24"/>
+          <w:lang w:eastAsia="zh-CN"/>
+        </w:rPr>
+        <w:t>wr</w:t>
+      </w:r>
+      <w:r>
+        <w:rPr>
+          <w:rFonts w:ascii="Times New Roman" w:eastAsia="SimSun" w:hAnsi="Times New Roman" w:cs="Times New Roman"/>
+          <w:sz w:val="24"/>
+          <w:szCs w:val="24"/>
+          <w:lang w:eastAsia="zh-CN"/>
+        </w:rPr>
+        <w:t>ote on the Microsoft Visual Studio</w:t>
+      </w:r>
+      <w:r>
+        <w:rPr>
+          <w:rFonts w:ascii="Times New Roman" w:eastAsia="SimSun" w:hAnsi="Times New Roman" w:cs="Times New Roman"/>
+          <w:sz w:val="24"/>
+          <w:szCs w:val="24"/>
+          <w:lang w:eastAsia="zh-CN"/>
+        </w:rPr>
+        <w:t xml:space="preserve">, mainly because I didn't think about it as much when I wrote </w:t>
+      </w:r>
+      <w:r>
+        <w:rPr>
+          <w:rFonts w:ascii="Times New Roman" w:eastAsia="SimSun" w:hAnsi="Times New Roman" w:cs="Times New Roman"/>
+          <w:sz w:val="24"/>
+          <w:szCs w:val="24"/>
+          <w:lang w:eastAsia="zh-CN"/>
+        </w:rPr>
+        <w:t xml:space="preserve">the code on </w:t>
+      </w:r>
+      <w:r>
+        <w:rPr>
+          <w:rFonts w:ascii="Times New Roman" w:eastAsia="SimSun" w:hAnsi="Times New Roman" w:cs="Times New Roman"/>
+          <w:sz w:val="24"/>
+          <w:szCs w:val="24"/>
+          <w:lang w:eastAsia="zh-CN"/>
+        </w:rPr>
+        <w:t>Microsoft Visual Studio</w:t>
+      </w:r>
+      <w:r>
+        <w:rPr>
+          <w:rFonts w:ascii="Times New Roman" w:eastAsia="SimSun" w:hAnsi="Times New Roman" w:cs="Times New Roman"/>
+          <w:sz w:val="24"/>
+          <w:szCs w:val="24"/>
+          <w:lang w:eastAsia="zh-CN"/>
+        </w:rPr>
+        <w:t xml:space="preserve">. It also taught me that I should think twice before </w:t>
+      </w:r>
+      <w:r>
+        <w:rPr>
+          <w:rFonts w:ascii="Times New Roman" w:eastAsia="SimSun" w:hAnsi="Times New Roman" w:cs="Times New Roman"/>
+          <w:sz w:val="24"/>
+          <w:szCs w:val="24"/>
+          <w:lang w:eastAsia="zh-CN"/>
+        </w:rPr>
+        <w:t xml:space="preserve">start </w:t>
+      </w:r>
+      <w:r>
+        <w:rPr>
+          <w:rFonts w:ascii="Times New Roman" w:eastAsia="SimSun" w:hAnsi="Times New Roman" w:cs="Times New Roman"/>
+          <w:sz w:val="24"/>
+          <w:szCs w:val="24"/>
+          <w:lang w:eastAsia="zh-CN"/>
+        </w:rPr>
+        <w:t>writing code.</w:t>
+      </w:r>
+      <w:r>
+        <w:rPr>
+          <w:rFonts w:ascii="Times New Roman" w:eastAsia="SimSun" w:hAnsi="Times New Roman" w:cs="Times New Roman"/>
+          <w:sz w:val="24"/>
+          <w:szCs w:val="24"/>
+          <w:lang w:eastAsia="zh-CN"/>
+        </w:rPr>
+        <w:t>)</w:t>
+      </w:r>
     </w:p>
     <w:p>
       <w:pPr>
@@ -39483,76 +39481,6 @@
     <w:p>
       <w:pPr>
         <w:pStyle w:val="BodyText"/>
-        <w:spacing w:before="3"/>
-        <w:ind w:left="0"/>
-        <w:jc w:val="left"/>
-        <w:rPr>
-          <w:rFonts w:ascii="Times New Roman" w:hAnsi="Times New Roman" w:cs="Times New Roman"/>
-          <w:i/>
-          <w:sz w:val="24"/>
-          <w:szCs w:val="24"/>
-        </w:rPr>
-      </w:pPr>
-    </w:p>
-    <w:p>
-      <w:pPr>
-        <w:pStyle w:val="BodyText"/>
-        <w:spacing w:before="3"/>
-        <w:ind w:left="0"/>
-        <w:jc w:val="left"/>
-        <w:rPr>
-          <w:rFonts w:ascii="Times New Roman" w:hAnsi="Times New Roman" w:cs="Times New Roman"/>
-          <w:i/>
-          <w:sz w:val="24"/>
-          <w:szCs w:val="24"/>
-        </w:rPr>
-      </w:pPr>
-    </w:p>
-    <w:p>
-      <w:pPr>
-        <w:pStyle w:val="BodyText"/>
-        <w:spacing w:before="3"/>
-        <w:ind w:left="0"/>
-        <w:jc w:val="left"/>
-        <w:rPr>
-          <w:rFonts w:ascii="Times New Roman" w:hAnsi="Times New Roman" w:cs="Times New Roman"/>
-          <w:i/>
-          <w:sz w:val="24"/>
-          <w:szCs w:val="24"/>
-        </w:rPr>
-      </w:pPr>
-    </w:p>
-    <w:p>
-      <w:pPr>
-        <w:pStyle w:val="BodyText"/>
-        <w:spacing w:before="3"/>
-        <w:ind w:left="0"/>
-        <w:jc w:val="left"/>
-        <w:rPr>
-          <w:rFonts w:ascii="Times New Roman" w:hAnsi="Times New Roman" w:cs="Times New Roman"/>
-          <w:i/>
-          <w:sz w:val="24"/>
-          <w:szCs w:val="24"/>
-        </w:rPr>
-      </w:pPr>
-    </w:p>
-    <w:p>
-      <w:pPr>
-        <w:pStyle w:val="BodyText"/>
-        <w:spacing w:before="3"/>
-        <w:ind w:left="0"/>
-        <w:jc w:val="left"/>
-        <w:rPr>
-          <w:rFonts w:ascii="Times New Roman" w:hAnsi="Times New Roman" w:cs="Times New Roman"/>
-          <w:i/>
-          <w:sz w:val="24"/>
-          <w:szCs w:val="24"/>
-        </w:rPr>
-      </w:pPr>
-    </w:p>
-    <w:p>
-      <w:pPr>
-        <w:pStyle w:val="BodyText"/>
         <w:numPr>
           <w:ilvl w:val="0"/>
           <w:numId w:val="5"/>
@@ -39576,6 +39504,7 @@
           <w:sz w:val="24"/>
           <w:szCs w:val="24"/>
         </w:rPr>
+        <w:lastRenderedPageBreak/>
         <w:t>CONCLUSION</w:t>
       </w:r>
     </w:p>
@@ -40131,7 +40060,7 @@
         <w:spacing w:before="3"/>
         <w:ind w:left="0"/>
         <w:rPr>
-          <w:rFonts w:ascii="Times New Roman" w:eastAsia="SimSun" w:hAnsi="Times New Roman" w:cs="Times New Roman" w:hint="eastAsia"/>
+          <w:rFonts w:ascii="Times New Roman" w:eastAsia="SimSun" w:hAnsi="Times New Roman" w:cs="Times New Roman"/>
           <w:b/>
           <w:bCs/>
           <w:iCs/>
@@ -40360,25 +40289,7 @@
             <w:sz w:val="24"/>
             <w:szCs w:val="24"/>
           </w:rPr>
-          <w:t xml:space="preserve">(Go </w:t>
-        </w:r>
-        <w:r>
-          <w:rPr>
-            <w:rStyle w:val="Hyperlink"/>
-            <w:rFonts w:ascii="Times New Roman" w:hAnsi="Times New Roman" w:cs="Times New Roman"/>
-            <w:sz w:val="24"/>
-            <w:szCs w:val="24"/>
-          </w:rPr>
-          <w:t>B</w:t>
-        </w:r>
-        <w:r>
-          <w:rPr>
-            <w:rStyle w:val="Hyperlink"/>
-            <w:rFonts w:ascii="Times New Roman" w:hAnsi="Times New Roman" w:cs="Times New Roman"/>
-            <w:sz w:val="24"/>
-            <w:szCs w:val="24"/>
-          </w:rPr>
-          <w:t>ack)</w:t>
+          <w:t>(Go Back)</w:t>
         </w:r>
       </w:hyperlink>
     </w:p>

</xml_diff>

<commit_message>
finish project report csci-115
</commit_message>
<xml_diff>
--- a/CSCI-115(data structure and algorithm)/final_project/report(final).docx
+++ b/CSCI-115(data structure and algorithm)/final_project/report(final).docx
@@ -13394,6 +13394,15 @@
       <w:r>
         <w:rPr>
           <w:rFonts w:ascii="Times New Roman" w:hAnsi="Times New Roman" w:cs="Times New Roman"/>
+          <w:spacing w:val="-49"/>
+          <w:sz w:val="24"/>
+          <w:szCs w:val="24"/>
+        </w:rPr>
+        <w:t xml:space="preserve">     </w:t>
+      </w:r>
+      <w:r>
+        <w:rPr>
+          <w:rFonts w:ascii="Times New Roman" w:hAnsi="Times New Roman" w:cs="Times New Roman"/>
           <w:sz w:val="24"/>
           <w:szCs w:val="24"/>
         </w:rPr>
@@ -13494,8 +13503,69 @@
             <w:sz w:val="24"/>
             <w:szCs w:val="24"/>
           </w:rPr>
-          <m:t>O(n2)</m:t>
+          <m:t>O</m:t>
         </m:r>
+        <m:d>
+          <m:dPr>
+            <m:ctrlPr>
+              <w:rPr>
+                <w:rFonts w:ascii="Cambria Math" w:hAnsi="Cambria Math" w:cs="Times New Roman"/>
+                <w:i/>
+                <w:w w:val="105"/>
+                <w:sz w:val="24"/>
+                <w:szCs w:val="24"/>
+              </w:rPr>
+            </m:ctrlPr>
+          </m:dPr>
+          <m:e>
+            <m:sSup>
+              <m:sSupPr>
+                <m:ctrlPr>
+                  <w:rPr>
+                    <w:rFonts w:ascii="Cambria Math" w:eastAsiaTheme="minorEastAsia" w:hAnsi="Cambria Math" w:cs="Times New Roman"/>
+                    <w:i/>
+                    <w:w w:val="105"/>
+                    <w:sz w:val="24"/>
+                    <w:szCs w:val="24"/>
+                    <w:lang w:eastAsia="zh-CN"/>
+                  </w:rPr>
+                </m:ctrlPr>
+              </m:sSupPr>
+              <m:e>
+                <m:r>
+                  <w:rPr>
+                    <w:rFonts w:ascii="Cambria Math" w:hAnsi="Cambria Math" w:cs="Times New Roman"/>
+                    <w:w w:val="105"/>
+                    <w:sz w:val="24"/>
+                    <w:szCs w:val="24"/>
+                  </w:rPr>
+                  <m:t>n</m:t>
+                </m:r>
+                <m:ctrlPr>
+                  <w:rPr>
+                    <w:rFonts w:ascii="Cambria Math" w:hAnsi="Cambria Math" w:cs="Times New Roman"/>
+                    <w:i/>
+                    <w:w w:val="105"/>
+                    <w:sz w:val="24"/>
+                    <w:szCs w:val="24"/>
+                  </w:rPr>
+                </m:ctrlPr>
+              </m:e>
+              <m:sup>
+                <m:r>
+                  <w:rPr>
+                    <w:rFonts w:ascii="Cambria Math" w:eastAsiaTheme="minorEastAsia" w:hAnsi="Cambria Math" w:cs="Times New Roman"/>
+                    <w:w w:val="105"/>
+                    <w:sz w:val="24"/>
+                    <w:szCs w:val="24"/>
+                    <w:lang w:eastAsia="zh-CN"/>
+                  </w:rPr>
+                  <m:t>2</m:t>
+                </m:r>
+              </m:sup>
+            </m:sSup>
+          </m:e>
+        </m:d>
       </m:oMath>
       <w:r>
         <w:rPr>
@@ -13532,8 +13602,32 @@
             <w:sz w:val="24"/>
             <w:szCs w:val="24"/>
           </w:rPr>
-          <m:t>O(nlogn)</m:t>
+          <m:t>O</m:t>
         </m:r>
+        <m:d>
+          <m:dPr>
+            <m:ctrlPr>
+              <w:rPr>
+                <w:rFonts w:ascii="Cambria Math" w:hAnsi="Cambria Math" w:cs="Times New Roman"/>
+                <w:i/>
+                <w:w w:val="105"/>
+                <w:sz w:val="24"/>
+                <w:szCs w:val="24"/>
+              </w:rPr>
+            </m:ctrlPr>
+          </m:dPr>
+          <m:e>
+            <m:r>
+              <w:rPr>
+                <w:rFonts w:ascii="Cambria Math" w:hAnsi="Cambria Math" w:cs="Times New Roman"/>
+                <w:w w:val="105"/>
+                <w:sz w:val="24"/>
+                <w:szCs w:val="24"/>
+              </w:rPr>
+              <m:t>nlogn</m:t>
+            </m:r>
+          </m:e>
+        </m:d>
       </m:oMath>
       <w:r>
         <w:rPr>
@@ -13573,8 +13667,58 @@
             <w:sz w:val="24"/>
             <w:szCs w:val="24"/>
           </w:rPr>
-          <m:t>O(n2)</m:t>
+          <m:t>O</m:t>
         </m:r>
+        <m:d>
+          <m:dPr>
+            <m:ctrlPr>
+              <w:rPr>
+                <w:rFonts w:ascii="Cambria Math" w:hAnsi="Cambria Math" w:cs="Times New Roman"/>
+                <w:i/>
+                <w:w w:val="105"/>
+                <w:sz w:val="24"/>
+                <w:szCs w:val="24"/>
+              </w:rPr>
+            </m:ctrlPr>
+          </m:dPr>
+          <m:e>
+            <m:sSup>
+              <m:sSupPr>
+                <m:ctrlPr>
+                  <w:rPr>
+                    <w:rFonts w:ascii="Cambria Math" w:hAnsi="Cambria Math" w:cs="Times New Roman"/>
+                    <w:i/>
+                    <w:w w:val="105"/>
+                    <w:sz w:val="24"/>
+                    <w:szCs w:val="24"/>
+                  </w:rPr>
+                </m:ctrlPr>
+              </m:sSupPr>
+              <m:e>
+                <m:r>
+                  <w:rPr>
+                    <w:rFonts w:ascii="Cambria Math" w:hAnsi="Cambria Math" w:cs="Times New Roman"/>
+                    <w:w w:val="105"/>
+                    <w:sz w:val="24"/>
+                    <w:szCs w:val="24"/>
+                  </w:rPr>
+                  <m:t>n</m:t>
+                </m:r>
+              </m:e>
+              <m:sup>
+                <m:r>
+                  <w:rPr>
+                    <w:rFonts w:ascii="Cambria Math" w:hAnsi="Cambria Math" w:cs="Times New Roman"/>
+                    <w:w w:val="105"/>
+                    <w:sz w:val="24"/>
+                    <w:szCs w:val="24"/>
+                  </w:rPr>
+                  <m:t>2</m:t>
+                </m:r>
+              </m:sup>
+            </m:sSup>
+          </m:e>
+        </m:d>
       </m:oMath>
       <w:r>
         <w:rPr>
@@ -21556,7 +21700,27 @@
           <w:sz w:val="24"/>
           <w:szCs w:val="24"/>
         </w:rPr>
-        <w:t xml:space="preserve">, then initialized A with 0 on every position. For every integer in the set S: </w:t>
+        <w:t>, then initialized</w:t>
+      </w:r>
+      <w:r>
+        <w:rPr>
+          <w:rFonts w:ascii="Times New Roman" w:hAnsi="Times New Roman" w:cs="Times New Roman"/>
+          <w:b w:val="0"/>
+          <w:bCs w:val="0"/>
+          <w:sz w:val="24"/>
+          <w:szCs w:val="24"/>
+        </w:rPr>
+        <w:t xml:space="preserve"> every integer in array A to 0</w:t>
+      </w:r>
+      <w:r>
+        <w:rPr>
+          <w:rFonts w:ascii="Times New Roman" w:hAnsi="Times New Roman" w:cs="Times New Roman"/>
+          <w:b w:val="0"/>
+          <w:bCs w:val="0"/>
+          <w:sz w:val="24"/>
+          <w:szCs w:val="24"/>
+        </w:rPr>
+        <w:t xml:space="preserve">. For every integer in the set S: </w:t>
       </w:r>
       <m:oMath>
         <m:r>
@@ -33747,8 +33911,9 @@
           <w:sz w:val="24"/>
           <w:szCs w:val="24"/>
         </w:rPr>
-        <w:t xml:space="preserve"> first element S [1] to two new variables, min and max. If it is not, then </w:t>
-      </w:r>
+        <w:t xml:space="preserve"> first element </w:t>
+      </w:r>
+      <w:proofErr w:type="gramStart"/>
       <w:r>
         <w:rPr>
           <w:rFonts w:ascii="Times New Roman" w:hAnsi="Times New Roman" w:cs="Times New Roman"/>
@@ -33757,7 +33922,50 @@
           <w:sz w:val="24"/>
           <w:szCs w:val="24"/>
         </w:rPr>
-        <w:t xml:space="preserve">compare the value of the first element and second element of set S: S [1], S [2], the </w:t>
+        <w:t>S[</w:t>
+      </w:r>
+      <w:proofErr w:type="gramEnd"/>
+      <w:r>
+        <w:rPr>
+          <w:rFonts w:ascii="Times New Roman" w:hAnsi="Times New Roman" w:cs="Times New Roman"/>
+          <w:bCs/>
+          <w:spacing w:val="26"/>
+          <w:sz w:val="24"/>
+          <w:szCs w:val="24"/>
+        </w:rPr>
+        <w:t xml:space="preserve">1] to two new variables, min and max. If it is not, then </w:t>
+      </w:r>
+      <w:r>
+        <w:rPr>
+          <w:rFonts w:ascii="Times New Roman" w:hAnsi="Times New Roman" w:cs="Times New Roman"/>
+          <w:bCs/>
+          <w:spacing w:val="26"/>
+          <w:sz w:val="24"/>
+          <w:szCs w:val="24"/>
+        </w:rPr>
+        <w:t xml:space="preserve">compare the value of the first element and second element of set S: </w:t>
+      </w:r>
+      <w:proofErr w:type="gramStart"/>
+      <w:r>
+        <w:rPr>
+          <w:rFonts w:ascii="Times New Roman" w:hAnsi="Times New Roman" w:cs="Times New Roman"/>
+          <w:bCs/>
+          <w:spacing w:val="26"/>
+          <w:sz w:val="24"/>
+          <w:szCs w:val="24"/>
+        </w:rPr>
+        <w:t>S[</w:t>
+      </w:r>
+      <w:proofErr w:type="gramEnd"/>
+      <w:r>
+        <w:rPr>
+          <w:rFonts w:ascii="Times New Roman" w:hAnsi="Times New Roman" w:cs="Times New Roman"/>
+          <w:bCs/>
+          <w:spacing w:val="26"/>
+          <w:sz w:val="24"/>
+          <w:szCs w:val="24"/>
+        </w:rPr>
+        <w:t xml:space="preserve">1], S[2], the </w:t>
       </w:r>
       <w:r>
         <w:rPr>
@@ -34813,7 +35021,7 @@
           <w:szCs w:val="24"/>
           <w:lang w:eastAsia="zh-CN"/>
         </w:rPr>
-        <w:t xml:space="preserve">The pseudo code here is a little different from what I </w:t>
+        <w:t>The pseudo code here is a little different from what I wr</w:t>
       </w:r>
       <w:r>
         <w:rPr>
@@ -34822,7 +35030,7 @@
           <w:szCs w:val="24"/>
           <w:lang w:eastAsia="zh-CN"/>
         </w:rPr>
-        <w:t>wr</w:t>
+        <w:t>ote on the Microsoft Visual Studio</w:t>
       </w:r>
       <w:r>
         <w:rPr>
@@ -34831,7 +35039,7 @@
           <w:szCs w:val="24"/>
           <w:lang w:eastAsia="zh-CN"/>
         </w:rPr>
-        <w:t>ote on the Microsoft Visual Studio</w:t>
+        <w:t xml:space="preserve">, mainly because I didn't think about it as much when I wrote </w:t>
       </w:r>
       <w:r>
         <w:rPr>
@@ -34840,25 +35048,7 @@
           <w:szCs w:val="24"/>
           <w:lang w:eastAsia="zh-CN"/>
         </w:rPr>
-        <w:t xml:space="preserve">, mainly because I didn't think about it as much when I wrote </w:t>
-      </w:r>
-      <w:r>
-        <w:rPr>
-          <w:rFonts w:ascii="Times New Roman" w:eastAsia="SimSun" w:hAnsi="Times New Roman" w:cs="Times New Roman"/>
-          <w:sz w:val="24"/>
-          <w:szCs w:val="24"/>
-          <w:lang w:eastAsia="zh-CN"/>
-        </w:rPr>
-        <w:t xml:space="preserve">the code on </w:t>
-      </w:r>
-      <w:r>
-        <w:rPr>
-          <w:rFonts w:ascii="Times New Roman" w:eastAsia="SimSun" w:hAnsi="Times New Roman" w:cs="Times New Roman"/>
-          <w:sz w:val="24"/>
-          <w:szCs w:val="24"/>
-          <w:lang w:eastAsia="zh-CN"/>
-        </w:rPr>
-        <w:t>Microsoft Visual Studio</w:t>
+        <w:t>the code on Microsoft Visual Studio</w:t>
       </w:r>
       <w:r>
         <w:rPr>
@@ -40248,7 +40438,7 @@
     <w:p>
       <w:pPr>
         <w:pStyle w:val="BodyText"/>
-        <w:ind w:left="3600" w:firstLine="720"/>
+        <w:ind w:left="3720" w:firstLine="600"/>
         <w:jc w:val="left"/>
         <w:rPr>
           <w:rFonts w:ascii="Times New Roman" w:hAnsi="Times New Roman" w:cs="Times New Roman"/>
@@ -40297,6 +40487,7 @@
     <w:p>
       <w:pPr>
         <w:pStyle w:val="BodyText"/>
+        <w:ind w:left="720"/>
         <w:jc w:val="left"/>
         <w:rPr>
           <w:rFonts w:ascii="Times New Roman" w:hAnsi="Times New Roman" w:cs="Times New Roman"/>
@@ -40312,10 +40503,10 @@
           <w:szCs w:val="20"/>
         </w:rPr>
         <w:drawing>
-          <wp:inline distT="0" distB="0" distL="0" distR="0" wp14:anchorId="18016C09" wp14:editId="487D8BDE">
-            <wp:extent cx="5429433" cy="6926814"/>
-            <wp:effectExtent l="0" t="0" r="0" b="7620"/>
-            <wp:docPr id="11" name="Picture 11" descr="Diagram&#10;&#10;Description automatically generated"/>
+          <wp:inline distT="0" distB="0" distL="0" distR="0" wp14:anchorId="143325E5" wp14:editId="2C507DD0">
+            <wp:extent cx="5429433" cy="6835371"/>
+            <wp:effectExtent l="0" t="0" r="0" b="3810"/>
+            <wp:docPr id="15" name="Picture 15" descr="Diagram&#10;&#10;Description automatically generated"/>
             <wp:cNvGraphicFramePr>
               <a:graphicFrameLocks xmlns:a="http://schemas.openxmlformats.org/drawingml/2006/main" noChangeAspect="1"/>
             </wp:cNvGraphicFramePr>
@@ -40323,7 +40514,7 @@
               <a:graphicData uri="http://schemas.openxmlformats.org/drawingml/2006/picture">
                 <pic:pic xmlns:pic="http://schemas.openxmlformats.org/drawingml/2006/picture">
                   <pic:nvPicPr>
-                    <pic:cNvPr id="11" name="Picture 11" descr="Diagram&#10;&#10;Description automatically generated"/>
+                    <pic:cNvPr id="15" name="Picture 15" descr="Diagram&#10;&#10;Description automatically generated"/>
                     <pic:cNvPicPr/>
                   </pic:nvPicPr>
                   <pic:blipFill>
@@ -40341,7 +40532,7 @@
                   <pic:spPr>
                     <a:xfrm>
                       <a:off x="0" y="0"/>
-                      <a:ext cx="5429433" cy="6926814"/>
+                      <a:ext cx="5429433" cy="6835371"/>
                     </a:xfrm>
                     <a:prstGeom prst="rect">
                       <a:avLst/>

</xml_diff>

<commit_message>
csci-115 Prim and Kruskal
</commit_message>
<xml_diff>
--- a/CSCI-115(data structure and algorithm)/final_project/report(final).docx
+++ b/CSCI-115(data structure and algorithm)/final_project/report(final).docx
@@ -183,7 +183,25 @@
           <w:sz w:val="20"/>
           <w:szCs w:val="20"/>
         </w:rPr>
-        <w:t>Quan Hoang Nguyen</w:t>
+        <w:t xml:space="preserve">Quan Hoang </w:t>
+      </w:r>
+      <w:proofErr w:type="spellStart"/>
+      <w:r>
+        <w:rPr>
+          <w:rFonts w:ascii="Times New Roman" w:hAnsi="Times New Roman" w:cs="Times New Roman"/>
+          <w:sz w:val="20"/>
+          <w:szCs w:val="20"/>
+        </w:rPr>
+        <w:t>Nguye</w:t>
+      </w:r>
+      <w:proofErr w:type="spellEnd"/>
+      <w:r>
+        <w:rPr>
+          <w:rFonts w:ascii="Times New Roman" w:hAnsi="Times New Roman" w:cs="Times New Roman"/>
+          <w:sz w:val="20"/>
+          <w:szCs w:val="20"/>
+        </w:rPr>
+        <w:t>,</w:t>
       </w:r>
       <w:r>
         <w:rPr>
@@ -7634,6 +7652,7 @@
         </w:rPr>
         <w:t xml:space="preserve">, the overall performance of insert sort is </w:t>
       </w:r>
+      <w:proofErr w:type="spellStart"/>
       <w:r>
         <w:rPr>
           <w:rFonts w:ascii="Times New Roman" w:hAnsi="Times New Roman" w:cs="Times New Roman"/>
@@ -7643,6 +7662,7 @@
         </w:rPr>
         <w:t>worst</w:t>
       </w:r>
+      <w:proofErr w:type="spellEnd"/>
       <w:r>
         <w:rPr>
           <w:rFonts w:ascii="Times New Roman" w:hAnsi="Times New Roman" w:cs="Times New Roman"/>
@@ -38421,26 +38441,65 @@
         </w:rPr>
         <w:t>A[</w:t>
       </w:r>
+      <w:r>
+        <w:rPr>
+          <w:rFonts w:ascii="Times New Roman" w:hAnsi="Times New Roman" w:cs="Times New Roman"/>
+          <w:i/>
+          <w:sz w:val="24"/>
+          <w:szCs w:val="24"/>
+        </w:rPr>
+        <w:t>S</w:t>
+      </w:r>
+      <w:r>
+        <w:rPr>
+          <w:rFonts w:ascii="SimSun" w:eastAsia="SimSun" w:hAnsi="SimSun" w:cs="SimSun" w:hint="eastAsia"/>
+          <w:i/>
+          <w:sz w:val="24"/>
+          <w:szCs w:val="24"/>
+          <w:lang w:eastAsia="zh-CN"/>
+        </w:rPr>
+        <w:t>[</w:t>
+      </w:r>
       <w:proofErr w:type="spellStart"/>
       <w:r>
         <w:rPr>
-          <w:rFonts w:ascii="Times New Roman" w:hAnsi="Times New Roman" w:cs="Times New Roman"/>
+          <w:rFonts w:ascii="SimSun" w:eastAsia="SimSun" w:hAnsi="SimSun" w:cs="SimSun"/>
           <w:i/>
           <w:sz w:val="24"/>
           <w:szCs w:val="24"/>
+          <w:lang w:eastAsia="zh-CN"/>
         </w:rPr>
         <w:t>i</w:t>
       </w:r>
       <w:proofErr w:type="spellEnd"/>
       <w:r>
         <w:rPr>
-          <w:rFonts w:ascii="Times New Roman" w:hAnsi="Times New Roman" w:cs="Times New Roman"/>
+          <w:rFonts w:ascii="SimSun" w:eastAsia="SimSun" w:hAnsi="SimSun" w:cs="SimSun"/>
           <w:i/>
           <w:sz w:val="24"/>
           <w:szCs w:val="24"/>
+          <w:lang w:eastAsia="zh-CN"/>
+        </w:rPr>
+        <w:t>]</w:t>
+      </w:r>
+      <w:r>
+        <w:rPr>
+          <w:rFonts w:ascii="Times New Roman" w:hAnsi="Times New Roman" w:cs="Times New Roman"/>
+          <w:i/>
+          <w:sz w:val="24"/>
+          <w:szCs w:val="24"/>
         </w:rPr>
         <w:t>-min] = A[</w:t>
       </w:r>
+      <w:r>
+        <w:rPr>
+          <w:rFonts w:ascii="Times New Roman" w:hAnsi="Times New Roman" w:cs="Times New Roman"/>
+          <w:i/>
+          <w:sz w:val="24"/>
+          <w:szCs w:val="24"/>
+        </w:rPr>
+        <w:t>S[</w:t>
+      </w:r>
       <w:proofErr w:type="spellStart"/>
       <w:r>
         <w:rPr>
@@ -38452,6 +38511,15 @@
         <w:t>i</w:t>
       </w:r>
       <w:proofErr w:type="spellEnd"/>
+      <w:r>
+        <w:rPr>
+          <w:rFonts w:ascii="Times New Roman" w:hAnsi="Times New Roman" w:cs="Times New Roman"/>
+          <w:i/>
+          <w:sz w:val="24"/>
+          <w:szCs w:val="24"/>
+        </w:rPr>
+        <w:t>]</w:t>
+      </w:r>
       <w:r>
         <w:rPr>
           <w:rFonts w:ascii="Times New Roman" w:hAnsi="Times New Roman" w:cs="Times New Roman"/>

</xml_diff>